<commit_message>
theory part finished, practical part finished (without box model and integration part)
</commit_message>
<xml_diff>
--- a/src/Doc/1.literary-data.docx
+++ b/src/Doc/1.literary-data.docx
@@ -6030,18 +6030,7 @@
           <w:szCs w:val="28"/>
           <w:lang w:val="bg-BG"/>
         </w:rPr>
-        <w:t xml:space="preserve">сървър на определен адрес и набор от услуги предоставени на клиента под формата на </w:t>
-      </w:r>
-      <w:bookmarkStart w:id="0" w:name="_GoBack"/>
-      <w:bookmarkEnd w:id="0"/>
-      <w:r>
-        <w:rPr>
-          <w:rFonts w:ascii="Times New Roman" w:hAnsi="Times New Roman" w:cs="Times New Roman"/>
-          <w:sz w:val="28"/>
-          <w:szCs w:val="28"/>
-          <w:lang w:val="bg-BG"/>
-        </w:rPr>
-        <w:t>адреси</w:t>
+        <w:t>сървър на определен адрес и набор от услуги предоставени на клиента под формата на адреси</w:t>
       </w:r>
       <w:r>
         <w:rPr>
@@ -6712,7 +6701,18 @@
           <w:szCs w:val="28"/>
           <w:lang w:val="bg-BG"/>
         </w:rPr>
-        <w:t>чип. Те се ползват предимно в сгради с единствен вход. Един от основните недостатъци на тези решения, е че не предлагат никакъв анализ на данните</w:t>
+        <w:t xml:space="preserve">чип. Те се ползват предимно в сгради с единствен вход. Един от основните недостатъци на тези решения, е че не предлагат </w:t>
+      </w:r>
+      <w:bookmarkStart w:id="0" w:name="_GoBack"/>
+      <w:bookmarkEnd w:id="0"/>
+      <w:r>
+        <w:rPr>
+          <w:rFonts w:ascii="Times New Roman" w:hAnsi="Times New Roman" w:cs="Times New Roman"/>
+          <w:sz w:val="28"/>
+          <w:szCs w:val="28"/>
+          <w:lang w:val="bg-BG"/>
+        </w:rPr>
+        <w:t>анализ на данните</w:t>
       </w:r>
       <w:r>
         <w:rPr>

</xml_diff>

<commit_message>
added conclusion. removed delay from http module
</commit_message>
<xml_diff>
--- a/src/Doc/1.literary-data.docx
+++ b/src/Doc/1.literary-data.docx
@@ -47,14 +47,15 @@
     </w:p>
     <w:p>
       <w:pPr>
-        <w:jc w:val="center"/>
-        <w:rPr>
-          <w:rFonts w:ascii="Times New Roman" w:hAnsi="Times New Roman" w:cs="Times New Roman"/>
-          <w:b/>
-          <w:sz w:val="28"/>
-          <w:szCs w:val="28"/>
-        </w:rPr>
-      </w:pPr>
+        <w:rPr>
+          <w:rFonts w:ascii="Times New Roman" w:hAnsi="Times New Roman" w:cs="Times New Roman"/>
+          <w:b/>
+          <w:sz w:val="28"/>
+          <w:szCs w:val="28"/>
+        </w:rPr>
+      </w:pPr>
+      <w:bookmarkStart w:id="0" w:name="_GoBack"/>
+      <w:bookmarkEnd w:id="0"/>
     </w:p>
     <w:p>
       <w:pPr>
@@ -6701,18 +6702,7 @@
           <w:szCs w:val="28"/>
           <w:lang w:val="bg-BG"/>
         </w:rPr>
-        <w:t xml:space="preserve">чип. Те се ползват предимно в сгради с единствен вход. Един от основните недостатъци на тези решения, е че не предлагат </w:t>
-      </w:r>
-      <w:bookmarkStart w:id="0" w:name="_GoBack"/>
-      <w:bookmarkEnd w:id="0"/>
-      <w:r>
-        <w:rPr>
-          <w:rFonts w:ascii="Times New Roman" w:hAnsi="Times New Roman" w:cs="Times New Roman"/>
-          <w:sz w:val="28"/>
-          <w:szCs w:val="28"/>
-          <w:lang w:val="bg-BG"/>
-        </w:rPr>
-        <w:t>анализ на данните</w:t>
+        <w:t>чип. Те се ползват предимно в сгради с единствен вход. Един от основните недостатъци на тези решения, е че не предлагат анализ на данните</w:t>
       </w:r>
       <w:r>
         <w:rPr>

</xml_diff>